<commit_message>
feat: add debug data structure for clerical error petition processing and improve XML escaping
</commit_message>
<xml_diff>
--- a/resources/documents/RA 9048 RA 10172/Change First Name/petition.docx
+++ b/resources/documents/RA 9048 RA 10172/Change First Name/petition.docx
@@ -1,6 +1,6 @@
 
 <file path=word/document.xml><?xml version="1.0" encoding="utf-8"?>
-<w:document xmlns:wpc="http://schemas.microsoft.com/office/word/2010/wordprocessingCanvas" xmlns:cx="http://schemas.microsoft.com/office/drawing/2014/chartex" xmlns:cx1="http://schemas.microsoft.com/office/drawing/2015/9/8/chartex" xmlns:cx2="http://schemas.microsoft.com/office/drawing/2015/10/21/chartex" xmlns:cx3="http://schemas.microsoft.com/office/drawing/2016/5/9/chartex" xmlns:cx4="http://schemas.microsoft.com/office/drawing/2016/5/10/chartex" xmlns:cx5="http://schemas.microsoft.com/office/drawing/2016/5/11/chartex" xmlns:cx6="http://schemas.microsoft.com/office/drawing/2016/5/12/chartex" xmlns:cx7="http://schemas.microsoft.com/office/drawing/2016/5/13/chartex" xmlns:cx8="http://schemas.microsoft.com/office/drawing/2016/5/14/chartex" xmlns:mc="http://schemas.openxmlformats.org/markup-compatibility/2006" xmlns:aink="http://schemas.microsoft.com/office/drawing/2016/ink" xmlns:am3d="http://schemas.microsoft.com/office/drawing/2017/model3d" xmlns:o="urn:schemas-microsoft-com:office:office" xmlns:oel="http://schemas.microsoft.com/office/2019/extlst" xmlns:r="http://schemas.openxmlformats.org/officeDocument/2006/relationships" xmlns:m="http://schemas.openxmlformats.org/officeDocument/2006/math" xmlns:v="urn:schemas-microsoft-com:vml" xmlns:wp14="http://schemas.microsoft.com/office/word/2010/wordprocessingDrawing" xmlns:wp="http://schemas.openxmlformats.org/drawingml/2006/wordprocessingDrawing" xmlns:w10="urn:schemas-microsoft-com:office:word" xmlns:w="http://schemas.openxmlformats.org/wordprocessingml/2006/main" xmlns:w14="http://schemas.microsoft.com/office/word/2010/wordml" xmlns:w15="http://schemas.microsoft.com/office/word/2012/wordml" xmlns:w16cex="http://schemas.microsoft.com/office/word/2018/wordml/cex" xmlns:w16cid="http://schemas.microsoft.com/office/word/2016/wordml/cid" xmlns:w16="http://schemas.microsoft.com/office/word/2018/wordml" xmlns:w16du="http://schemas.microsoft.com/office/word/2023/wordml/word16du" xmlns:w16sdtdh="http://schemas.microsoft.com/office/word/2020/wordml/sdtdatahash" xmlns:w16se="http://schemas.microsoft.com/office/word/2015/wordml/symex" xmlns:wpg="http://schemas.microsoft.com/office/word/2010/wordprocessingGroup" xmlns:wpi="http://schemas.microsoft.com/office/word/2010/wordprocessingInk" xmlns:wne="http://schemas.microsoft.com/office/word/2006/wordml" xmlns:wps="http://schemas.microsoft.com/office/word/2010/wordprocessingShape" mc:Ignorable="w14 w15 w16se w16cid w16 w16cex w16sdtdh w16du wp14">
+<w:document xmlns:wpc="http://schemas.microsoft.com/office/word/2010/wordprocessingCanvas" xmlns:cx="http://schemas.microsoft.com/office/drawing/2014/chartex" xmlns:cx1="http://schemas.microsoft.com/office/drawing/2015/9/8/chartex" xmlns:cx2="http://schemas.microsoft.com/office/drawing/2015/10/21/chartex" xmlns:cx3="http://schemas.microsoft.com/office/drawing/2016/5/9/chartex" xmlns:cx4="http://schemas.microsoft.com/office/drawing/2016/5/10/chartex" xmlns:cx5="http://schemas.microsoft.com/office/drawing/2016/5/11/chartex" xmlns:cx6="http://schemas.microsoft.com/office/drawing/2016/5/12/chartex" xmlns:cx7="http://schemas.microsoft.com/office/drawing/2016/5/13/chartex" xmlns:cx8="http://schemas.microsoft.com/office/drawing/2016/5/14/chartex" xmlns:mc="http://schemas.openxmlformats.org/markup-compatibility/2006" xmlns:aink="http://schemas.microsoft.com/office/drawing/2016/ink" xmlns:am3d="http://schemas.microsoft.com/office/drawing/2017/model3d" xmlns:o="urn:schemas-microsoft-com:office:office" xmlns:r="http://schemas.openxmlformats.org/officeDocument/2006/relationships" xmlns:m="http://schemas.openxmlformats.org/officeDocument/2006/math" xmlns:v="urn:schemas-microsoft-com:vml" xmlns:wp14="http://schemas.microsoft.com/office/word/2010/wordprocessingDrawing" xmlns:wp="http://schemas.openxmlformats.org/drawingml/2006/wordprocessingDrawing" xmlns:w10="urn:schemas-microsoft-com:office:word" xmlns:w="http://schemas.openxmlformats.org/wordprocessingml/2006/main" xmlns:w14="http://schemas.microsoft.com/office/word/2010/wordml" xmlns:w15="http://schemas.microsoft.com/office/word/2012/wordml" xmlns:w16cex="http://schemas.microsoft.com/office/word/2018/wordml/cex" xmlns:w16cid="http://schemas.microsoft.com/office/word/2016/wordml/cid" xmlns:w16="http://schemas.microsoft.com/office/word/2018/wordml" xmlns:w16sdtdh="http://schemas.microsoft.com/office/word/2020/wordml/sdtdatahash" xmlns:w16se="http://schemas.microsoft.com/office/word/2015/wordml/symex" xmlns:wpg="http://schemas.microsoft.com/office/word/2010/wordprocessingGroup" xmlns:wpi="http://schemas.microsoft.com/office/word/2010/wordprocessingInk" xmlns:wne="http://schemas.microsoft.com/office/word/2006/wordml" xmlns:wps="http://schemas.microsoft.com/office/word/2010/wordprocessingShape" mc:Ignorable="w14 w15 w16se w16cid w16 w16cex w16sdtdh wp14">
   <w:body>
     <w:p>
       <w:pPr>
@@ -85,8 +85,8 @@
       <w:r>
         <w:t xml:space="preserve">Republic of the </w:t>
       </w:r>
-      <w:smartTag w:uri="urn:schemas-microsoft-com:office:smarttags" w:element="country-region">
-        <w:smartTag w:uri="urn:schemas-microsoft-com:office:smarttags" w:element="place">
+      <w:smartTag w:uri="urn:schemas-microsoft-com:office:smarttags" w:element="place">
+        <w:smartTag w:uri="urn:schemas-microsoft-com:office:smarttags" w:element="country-region">
           <w:r>
             <w:t>Philippines</w:t>
           </w:r>
@@ -115,15 +115,7 @@
         <w:t xml:space="preserve">Province of </w:t>
       </w:r>
       <w:r>
-        <w:t>{</w:t>
-      </w:r>
-      <w:proofErr w:type="spellStart"/>
-      <w:r>
-        <w:t>header_province</w:t>
-      </w:r>
-      <w:proofErr w:type="spellEnd"/>
-      <w:r>
-        <w:t>}</w:t>
+        <w:t>{header_province}</w:t>
       </w:r>
     </w:p>
     <w:p>
@@ -137,21 +129,7 @@
         <w:rPr>
           <w:b/>
         </w:rPr>
-        <w:t>{</w:t>
-      </w:r>
-      <w:proofErr w:type="spellStart"/>
-      <w:r>
-        <w:rPr>
-          <w:b/>
-        </w:rPr>
-        <w:t>header_municipality</w:t>
-      </w:r>
-      <w:proofErr w:type="spellEnd"/>
-      <w:r>
-        <w:rPr>
-          <w:b/>
-        </w:rPr>
-        <w:t>}</w:t>
+        <w:t>{header_municipality}</w:t>
       </w:r>
     </w:p>
     <w:p/>
@@ -185,27 +163,7 @@
                       <w:bCs/>
                       <w:sz w:val="22"/>
                     </w:rPr>
-                    <w:t>{</w:t>
-                  </w:r>
-                  <w:proofErr w:type="spellStart"/>
-                  <w:r>
-                    <w:rPr>
-                      <w:rFonts w:ascii="Arial" w:hAnsi="Arial" w:cs="Arial"/>
-                      <w:b/>
-                      <w:bCs/>
-                      <w:sz w:val="22"/>
-                    </w:rPr>
-                    <w:t>petition_number</w:t>
-                  </w:r>
-                  <w:proofErr w:type="spellEnd"/>
-                  <w:r>
-                    <w:rPr>
-                      <w:rFonts w:ascii="Arial" w:hAnsi="Arial" w:cs="Arial"/>
-                      <w:b/>
-                      <w:bCs/>
-                      <w:sz w:val="22"/>
-                    </w:rPr>
-                    <w:t>}</w:t>
+                    <w:t>{petition_number}</w:t>
                   </w:r>
                 </w:p>
                 <w:p>
@@ -351,8 +309,8 @@
       <w:r>
         <w:t xml:space="preserve">Republic of the </w:t>
       </w:r>
-      <w:smartTag w:uri="urn:schemas-microsoft-com:office:smarttags" w:element="place">
-        <w:smartTag w:uri="urn:schemas-microsoft-com:office:smarttags" w:element="country-region">
+      <w:smartTag w:uri="urn:schemas-microsoft-com:office:smarttags" w:element="country-region">
+        <w:smartTag w:uri="urn:schemas-microsoft-com:office:smarttags" w:element="place">
           <w:r>
             <w:t>Philippines</w:t>
           </w:r>
@@ -395,26 +353,16 @@
           </v:shape>
         </w:pict>
       </w:r>
-      <w:proofErr w:type="spellStart"/>
-      <w:r>
-        <w:rPr>
-          <w:color w:val="000000"/>
-        </w:rPr>
-        <w:t>Bayambang</w:t>
-      </w:r>
-      <w:proofErr w:type="spellEnd"/>
-      <w:r>
-        <w:rPr>
-          <w:color w:val="000000"/>
-        </w:rPr>
-        <w:t>, Pangasinan</w:t>
-      </w:r>
-      <w:proofErr w:type="gramStart"/>
+      <w:r>
+        <w:rPr>
+          <w:color w:val="000000"/>
+        </w:rPr>
+        <w:t>Bayambang, Pangasinan</w:t>
+      </w:r>
       <w:r>
         <w:tab/>
         <w:t>)  SS</w:t>
       </w:r>
-      <w:proofErr w:type="gramEnd"/>
       <w:r>
         <w:tab/>
       </w:r>
@@ -498,23 +446,7 @@
                       <w:rFonts w:ascii="Arial" w:hAnsi="Arial" w:cs="Arial"/>
                       <w:sz w:val="22"/>
                     </w:rPr>
-                    <w:t>{</w:t>
-                  </w:r>
-                  <w:proofErr w:type="spellStart"/>
-                  <w:r>
-                    <w:rPr>
-                      <w:rFonts w:ascii="Arial" w:hAnsi="Arial" w:cs="Arial"/>
-                      <w:sz w:val="22"/>
-                    </w:rPr>
-                    <w:t>petitioner_name</w:t>
-                  </w:r>
-                  <w:proofErr w:type="spellEnd"/>
-                  <w:r>
-                    <w:rPr>
-                      <w:rFonts w:ascii="Arial" w:hAnsi="Arial" w:cs="Arial"/>
-                      <w:sz w:val="22"/>
-                    </w:rPr>
-                    <w:t>}</w:t>
+                    <w:t>{petitioner_name}</w:t>
                   </w:r>
                 </w:p>
               </w:txbxContent>
@@ -580,21 +512,7 @@
                     <w:rPr>
                       <w:rFonts w:ascii="Arial" w:hAnsi="Arial" w:cs="Arial"/>
                     </w:rPr>
-                    <w:t>{</w:t>
-                  </w:r>
-                  <w:proofErr w:type="spellStart"/>
-                  <w:r>
-                    <w:rPr>
-                      <w:rFonts w:ascii="Arial" w:hAnsi="Arial" w:cs="Arial"/>
-                    </w:rPr>
-                    <w:t>petitioner_address</w:t>
-                  </w:r>
-                  <w:proofErr w:type="spellEnd"/>
-                  <w:r>
-                    <w:rPr>
-                      <w:rFonts w:ascii="Arial" w:hAnsi="Arial" w:cs="Arial"/>
-                    </w:rPr>
-                    <w:t>}</w:t>
+                    <w:t>{petitioner_address}</w:t>
                   </w:r>
                 </w:p>
               </w:txbxContent>
@@ -813,7 +731,6 @@
                     </w:rPr>
                     <w:t>{</w:t>
                   </w:r>
-                  <w:proofErr w:type="spellStart"/>
                   <w:r>
                     <w:rPr>
                       <w:rFonts w:ascii="Arial" w:hAnsi="Arial" w:cs="Arial"/>
@@ -826,15 +743,7 @@
                       <w:rFonts w:ascii="Arial" w:hAnsi="Arial" w:cs="Arial"/>
                       <w:sz w:val="22"/>
                     </w:rPr>
-                    <w:t>_owner</w:t>
-                  </w:r>
-                  <w:proofErr w:type="spellEnd"/>
-                  <w:r>
-                    <w:rPr>
-                      <w:rFonts w:ascii="Arial" w:hAnsi="Arial" w:cs="Arial"/>
-                      <w:sz w:val="22"/>
-                    </w:rPr>
-                    <w:t>}</w:t>
+                    <w:t>_owner}</w:t>
                   </w:r>
                 </w:p>
               </w:txbxContent>
@@ -889,23 +798,7 @@
                       <w:rFonts w:ascii="Arial" w:hAnsi="Arial" w:cs="Arial"/>
                       <w:sz w:val="22"/>
                     </w:rPr>
-                    <w:t>{</w:t>
-                  </w:r>
-                  <w:proofErr w:type="spellStart"/>
-                  <w:r>
-                    <w:rPr>
-                      <w:rFonts w:ascii="Arial" w:hAnsi="Arial" w:cs="Arial"/>
-                      <w:sz w:val="22"/>
-                    </w:rPr>
-                    <w:t>relation_owner</w:t>
-                  </w:r>
-                  <w:proofErr w:type="spellEnd"/>
-                  <w:r>
-                    <w:rPr>
-                      <w:rFonts w:ascii="Arial" w:hAnsi="Arial" w:cs="Arial"/>
-                      <w:sz w:val="22"/>
-                    </w:rPr>
-                    <w:t>}</w:t>
+                    <w:t>{relation_owner}</w:t>
                   </w:r>
                 </w:p>
               </w:txbxContent>
@@ -986,7 +879,6 @@
                     </w:rPr>
                     <w:t>{</w:t>
                   </w:r>
-                  <w:proofErr w:type="spellStart"/>
                   <w:r>
                     <w:rPr>
                       <w:rFonts w:ascii="Arial" w:hAnsi="Arial" w:cs="Arial"/>
@@ -994,7 +886,6 @@
                     </w:rPr>
                     <w:t>event_date</w:t>
                   </w:r>
-                  <w:proofErr w:type="spellEnd"/>
                   <w:r>
                     <w:rPr>
                       <w:rFonts w:ascii="Arial" w:hAnsi="Arial" w:cs="Arial"/>
@@ -1034,7 +925,6 @@
                     </w:rPr>
                     <w:t>{</w:t>
                   </w:r>
-                  <w:proofErr w:type="spellStart"/>
                   <w:r>
                     <w:rPr>
                       <w:rFonts w:ascii="Arial" w:hAnsi="Arial" w:cs="Arial"/>
@@ -1042,7 +932,6 @@
                     </w:rPr>
                     <w:t>event_municipality</w:t>
                   </w:r>
-                  <w:proofErr w:type="spellEnd"/>
                   <w:r>
                     <w:rPr>
                       <w:rFonts w:ascii="Arial" w:hAnsi="Arial" w:cs="Arial"/>
@@ -1125,23 +1014,7 @@
                       <w:rFonts w:ascii="Arial" w:hAnsi="Arial" w:cs="Arial"/>
                       <w:sz w:val="22"/>
                     </w:rPr>
-                    <w:t>{</w:t>
-                  </w:r>
-                  <w:proofErr w:type="spellStart"/>
-                  <w:r>
-                    <w:rPr>
-                      <w:rFonts w:ascii="Arial" w:hAnsi="Arial" w:cs="Arial"/>
-                      <w:sz w:val="22"/>
-                    </w:rPr>
-                    <w:t>registry_number</w:t>
-                  </w:r>
-                  <w:proofErr w:type="spellEnd"/>
-                  <w:r>
-                    <w:rPr>
-                      <w:rFonts w:ascii="Arial" w:hAnsi="Arial" w:cs="Arial"/>
-                      <w:sz w:val="22"/>
-                    </w:rPr>
-                    <w:t>}</w:t>
+                    <w:t>{registry_number}</w:t>
                   </w:r>
                 </w:p>
               </w:txbxContent>
@@ -1173,7 +1046,6 @@
                     </w:rPr>
                     <w:t>{</w:t>
                   </w:r>
-                  <w:proofErr w:type="spellStart"/>
                   <w:r>
                     <w:rPr>
                       <w:rFonts w:ascii="Arial" w:hAnsi="Arial" w:cs="Arial"/>
@@ -1186,15 +1058,7 @@
                       <w:rFonts w:ascii="Arial" w:hAnsi="Arial" w:cs="Arial"/>
                       <w:sz w:val="22"/>
                     </w:rPr>
-                    <w:t>_country</w:t>
-                  </w:r>
-                  <w:proofErr w:type="spellEnd"/>
-                  <w:r>
-                    <w:rPr>
-                      <w:rFonts w:ascii="Arial" w:hAnsi="Arial" w:cs="Arial"/>
-                      <w:sz w:val="22"/>
-                    </w:rPr>
-                    <w:t>}</w:t>
+                    <w:t>_country}</w:t>
                   </w:r>
                 </w:p>
               </w:txbxContent>
@@ -1226,7 +1090,6 @@
                     </w:rPr>
                     <w:t>{</w:t>
                   </w:r>
-                  <w:proofErr w:type="spellStart"/>
                   <w:r>
                     <w:rPr>
                       <w:rFonts w:ascii="Arial" w:hAnsi="Arial" w:cs="Arial"/>
@@ -1234,7 +1097,6 @@
                     </w:rPr>
                     <w:t>event_province</w:t>
                   </w:r>
-                  <w:proofErr w:type="spellEnd"/>
                   <w:r>
                     <w:rPr>
                       <w:rFonts w:ascii="Arial" w:hAnsi="Arial" w:cs="Arial"/>
@@ -1327,17 +1189,8 @@
                       <w:i/>
                       <w:sz w:val="16"/>
                     </w:rPr>
-                    <w:t>(</w:t>
-                  </w:r>
-                  <w:proofErr w:type="gramStart"/>
-                  <w:r>
-                    <w:rPr>
-                      <w:i/>
-                      <w:sz w:val="16"/>
-                    </w:rPr>
-                    <w:t>country )</w:t>
-                  </w:r>
-                  <w:proofErr w:type="gramEnd"/>
+                    <w:t>(country )</w:t>
+                  </w:r>
                 </w:p>
               </w:txbxContent>
             </v:textbox>
@@ -1365,33 +1218,16 @@
                       <w:i/>
                       <w:sz w:val="16"/>
                     </w:rPr>
-                    <w:t>(</w:t>
-                  </w:r>
-                  <w:proofErr w:type="gramStart"/>
-                  <w:r>
-                    <w:rPr>
-                      <w:i/>
-                      <w:sz w:val="16"/>
-                    </w:rPr>
-                    <w:t>province )</w:t>
-                  </w:r>
-                  <w:proofErr w:type="gramEnd"/>
-                </w:p>
-              </w:txbxContent>
-            </v:textbox>
-          </v:shape>
-        </w:pict>
-      </w:r>
-      <w:r>
-        <w:t>I/</w:t>
-      </w:r>
-      <w:proofErr w:type="spellStart"/>
-      <w:r>
-        <w:t>He/She</w:t>
-      </w:r>
-      <w:proofErr w:type="spellEnd"/>
-      <w:r>
-        <w:t xml:space="preserve"> was born on ____________________________, at ______________________________, __________________________________, ___________________________________________.</w:t>
+                    <w:t>(province )</w:t>
+                  </w:r>
+                </w:p>
+              </w:txbxContent>
+            </v:textbox>
+          </v:shape>
+        </w:pict>
+      </w:r>
+      <w:r>
+        <w:t>I/He/She was born on ____________________________, at ______________________________, __________________________________, ___________________________________________.</w:t>
       </w:r>
     </w:p>
     <w:p>
@@ -1492,15 +1328,7 @@
         <w:jc w:val="both"/>
       </w:pPr>
       <w:r>
-        <w:t xml:space="preserve">The first name to be change is from ________________________ </w:t>
-      </w:r>
-      <w:proofErr w:type="spellStart"/>
-      <w:r>
-        <w:t>to</w:t>
-      </w:r>
-      <w:proofErr w:type="spellEnd"/>
-      <w:r>
-        <w:t xml:space="preserve"> _______________________.</w:t>
+        <w:t>The first name to be change is from ________________________ to _______________________.</w:t>
       </w:r>
     </w:p>
     <w:p>
@@ -1631,7 +1459,6 @@
                     </w:rPr>
                     <w:t>{</w:t>
                   </w:r>
-                  <w:proofErr w:type="spellStart"/>
                   <w:r>
                     <w:rPr>
                       <w:rFonts w:ascii="Arial" w:hAnsi="Arial" w:cs="Arial"/>
@@ -1639,7 +1466,6 @@
                     </w:rPr>
                     <w:t>b_data</w:t>
                   </w:r>
-                  <w:proofErr w:type="spellEnd"/>
                   <w:r>
                     <w:rPr>
                       <w:rFonts w:ascii="Arial" w:hAnsi="Arial" w:cs="Arial"/>
@@ -1693,15 +1519,7 @@
       </w:r>
       <w:r>
         <w:tab/>
-        <w:t>I have/</w:t>
-      </w:r>
-      <w:proofErr w:type="spellStart"/>
-      <w:r>
-        <w:t>He/She</w:t>
-      </w:r>
-      <w:proofErr w:type="spellEnd"/>
-      <w:r>
-        <w:t xml:space="preserve"> has habitually and continuously used _________________________ and  </w:t>
+        <w:t xml:space="preserve">I have/He/She has habitually and continuously used _________________________ and  </w:t>
       </w:r>
     </w:p>
     <w:p>
@@ -1744,15 +1562,7 @@
       </w:r>
       <w:r>
         <w:tab/>
-        <w:t>I/</w:t>
-      </w:r>
-      <w:proofErr w:type="spellStart"/>
-      <w:r>
-        <w:t>He/She</w:t>
-      </w:r>
-      <w:proofErr w:type="spellEnd"/>
-      <w:r>
-        <w:t xml:space="preserve"> is publicly known in the community with that first name;</w:t>
+        <w:t>I/He/She is publicly known in the community with that first name;</w:t>
       </w:r>
     </w:p>
     <w:p>
@@ -1927,7 +1737,6 @@
                     </w:rPr>
                     <w:t>{</w:t>
                   </w:r>
-                  <w:proofErr w:type="spellStart"/>
                   <w:r>
                     <w:rPr>
                       <w:rFonts w:ascii="Arial" w:hAnsi="Arial" w:cs="Arial"/>
@@ -1935,7 +1744,6 @@
                     </w:rPr>
                     <w:t>f_data</w:t>
                   </w:r>
-                  <w:proofErr w:type="spellEnd"/>
                   <w:r>
                     <w:rPr>
                       <w:rFonts w:ascii="Arial" w:hAnsi="Arial" w:cs="Arial"/>
@@ -2093,7 +1901,6 @@
         </w:rPr>
         <w:t>{</w:t>
       </w:r>
-      <w:proofErr w:type="spellStart"/>
       <w:r>
         <w:rPr>
           <w:rFonts w:ascii="Arial" w:hAnsi="Arial" w:cs="Arial"/>
@@ -2110,7 +1917,6 @@
         </w:rPr>
         <w:t>name</w:t>
       </w:r>
-      <w:proofErr w:type="spellEnd"/>
       <w:r>
         <w:rPr>
           <w:rFonts w:ascii="Arial" w:hAnsi="Arial" w:cs="Arial"/>
@@ -2217,7 +2023,6 @@
                     </w:rPr>
                     <w:t>{</w:t>
                   </w:r>
-                  <w:proofErr w:type="spellStart"/>
                   <w:r>
                     <w:rPr>
                       <w:rFonts w:ascii="Arial" w:hAnsi="Arial" w:cs="Arial"/>
@@ -2237,15 +2042,7 @@
                       <w:rFonts w:ascii="Arial" w:hAnsi="Arial" w:cs="Arial"/>
                       <w:sz w:val="22"/>
                     </w:rPr>
-                    <w:t>_province</w:t>
-                  </w:r>
-                  <w:proofErr w:type="spellEnd"/>
-                  <w:r>
-                    <w:rPr>
-                      <w:rFonts w:ascii="Arial" w:hAnsi="Arial" w:cs="Arial"/>
-                      <w:sz w:val="22"/>
-                    </w:rPr>
-                    <w:t>}</w:t>
+                    <w:t>_province}</w:t>
                   </w:r>
                 </w:p>
               </w:txbxContent>
@@ -2278,7 +2075,6 @@
                     </w:rPr>
                     <w:t>{</w:t>
                   </w:r>
-                  <w:proofErr w:type="spellStart"/>
                   <w:r>
                     <w:rPr>
                       <w:rFonts w:ascii="Arial" w:hAnsi="Arial" w:cs="Arial"/>
@@ -2291,15 +2087,7 @@
                       <w:rFonts w:ascii="Arial" w:hAnsi="Arial" w:cs="Arial"/>
                       <w:sz w:val="22"/>
                     </w:rPr>
-                    <w:t>_city</w:t>
-                  </w:r>
-                  <w:proofErr w:type="spellEnd"/>
-                  <w:r>
-                    <w:rPr>
-                      <w:rFonts w:ascii="Arial" w:hAnsi="Arial" w:cs="Arial"/>
-                      <w:sz w:val="22"/>
-                    </w:rPr>
-                    <w:t>}</w:t>
+                    <w:t>_city}</w:t>
                   </w:r>
                 </w:p>
               </w:txbxContent>
@@ -2338,17 +2126,8 @@
                       <w:i/>
                       <w:sz w:val="16"/>
                     </w:rPr>
-                    <w:t>(</w:t>
-                  </w:r>
-                  <w:proofErr w:type="gramStart"/>
-                  <w:r>
-                    <w:rPr>
-                      <w:i/>
-                      <w:sz w:val="16"/>
-                    </w:rPr>
-                    <w:t>province )</w:t>
-                  </w:r>
-                  <w:proofErr w:type="gramEnd"/>
+                    <w:t>(province )</w:t>
+                  </w:r>
                 </w:p>
               </w:txbxContent>
             </v:textbox>
@@ -2400,15 +2179,7 @@
         <w:t xml:space="preserve"> </w:t>
       </w:r>
       <w:r>
-        <w:t xml:space="preserve">I am filing this petition at the LCRO of </w:t>
-      </w:r>
-      <w:proofErr w:type="gramStart"/>
-      <w:r>
-        <w:t xml:space="preserve">_________________________, </w:t>
-      </w:r>
-      <w:proofErr w:type="gramEnd"/>
-      <w:r>
-        <w:t xml:space="preserve">_____________________ in accordance with R.A. No. 9048 and its impending rules and regulations.   </w:t>
+        <w:t xml:space="preserve">I am filing this petition at the LCRO of _________________________, _____________________ in accordance with R.A. No. 9048 and its impending rules and regulations.   </w:t>
       </w:r>
     </w:p>
     <w:p>
@@ -2440,23 +2211,7 @@
                       <w:rFonts w:ascii="Arial" w:hAnsi="Arial" w:cs="Arial"/>
                       <w:sz w:val="22"/>
                     </w:rPr>
-                    <w:t>{</w:t>
-                  </w:r>
-                  <w:proofErr w:type="spellStart"/>
-                  <w:r>
-                    <w:rPr>
-                      <w:rFonts w:ascii="Arial" w:hAnsi="Arial" w:cs="Arial"/>
-                      <w:sz w:val="22"/>
-                    </w:rPr>
-                    <w:t>petitioner_name</w:t>
-                  </w:r>
-                  <w:proofErr w:type="spellEnd"/>
-                  <w:r>
-                    <w:rPr>
-                      <w:rFonts w:ascii="Arial" w:hAnsi="Arial" w:cs="Arial"/>
-                      <w:sz w:val="22"/>
-                    </w:rPr>
-                    <w:t>}</w:t>
+                    <w:t>{petitioner_name}</w:t>
                   </w:r>
                 </w:p>
               </w:txbxContent>
@@ -2628,23 +2383,7 @@
                       <w:rFonts w:ascii="Arial" w:hAnsi="Arial" w:cs="Arial"/>
                       <w:sz w:val="22"/>
                     </w:rPr>
-                    <w:t>{</w:t>
-                  </w:r>
-                  <w:proofErr w:type="spellStart"/>
-                  <w:r>
-                    <w:rPr>
-                      <w:rFonts w:ascii="Arial" w:hAnsi="Arial" w:cs="Arial"/>
-                      <w:sz w:val="22"/>
-                    </w:rPr>
-                    <w:t>petitioner_name</w:t>
-                  </w:r>
-                  <w:proofErr w:type="spellEnd"/>
-                  <w:r>
-                    <w:rPr>
-                      <w:rFonts w:ascii="Arial" w:hAnsi="Arial" w:cs="Arial"/>
-                      <w:sz w:val="22"/>
-                    </w:rPr>
-                    <w:t>}</w:t>
+                    <w:t>{petitioner_name}</w:t>
                   </w:r>
                 </w:p>
                 <w:p>
@@ -2713,23 +2452,7 @@
                       <w:rFonts w:ascii="Arial" w:hAnsi="Arial" w:cs="Arial"/>
                       <w:sz w:val="22"/>
                     </w:rPr>
-                    <w:t>{</w:t>
-                  </w:r>
-                  <w:proofErr w:type="spellStart"/>
-                  <w:r>
-                    <w:rPr>
-                      <w:rFonts w:ascii="Arial" w:hAnsi="Arial" w:cs="Arial"/>
-                      <w:sz w:val="22"/>
-                    </w:rPr>
-                    <w:t>petitioner_name</w:t>
-                  </w:r>
-                  <w:proofErr w:type="spellEnd"/>
-                  <w:r>
-                    <w:rPr>
-                      <w:rFonts w:ascii="Arial" w:hAnsi="Arial" w:cs="Arial"/>
-                      <w:sz w:val="22"/>
-                    </w:rPr>
-                    <w:t>}</w:t>
+                    <w:t>{petitioner_name}</w:t>
                   </w:r>
                 </w:p>
                 <w:p>
@@ -2855,15 +2578,7 @@
                       <w:rFonts w:ascii="Arial" w:hAnsi="Arial" w:cs="Arial"/>
                       <w:sz w:val="22"/>
                     </w:rPr>
-                    <w:t>{</w:t>
-                  </w:r>
-                  <w:proofErr w:type="spellStart"/>
-                  <w:r>
-                    <w:rPr>
-                      <w:rFonts w:ascii="Arial" w:hAnsi="Arial" w:cs="Arial"/>
-                      <w:sz w:val="22"/>
-                    </w:rPr>
-                    <w:t>month</w:t>
+                    <w:t>{month</w:t>
                   </w:r>
                   <w:r>
                     <w:rPr>
@@ -2877,15 +2592,7 @@
                       <w:rFonts w:ascii="Arial" w:hAnsi="Arial" w:cs="Arial"/>
                       <w:sz w:val="22"/>
                     </w:rPr>
-                    <w:t>year_ss</w:t>
-                  </w:r>
-                  <w:proofErr w:type="spellEnd"/>
-                  <w:r>
-                    <w:rPr>
-                      <w:rFonts w:ascii="Arial" w:hAnsi="Arial" w:cs="Arial"/>
-                      <w:sz w:val="22"/>
-                    </w:rPr>
-                    <w:t>}</w:t>
+                    <w:t>year_ss}</w:t>
                   </w:r>
                 </w:p>
               </w:txbxContent>
@@ -2912,23 +2619,7 @@
                       <w:rFonts w:ascii="Arial" w:hAnsi="Arial" w:cs="Arial"/>
                       <w:sz w:val="22"/>
                     </w:rPr>
-                    <w:t>{</w:t>
-                  </w:r>
-                  <w:proofErr w:type="spellStart"/>
-                  <w:r>
-                    <w:rPr>
-                      <w:rFonts w:ascii="Arial" w:hAnsi="Arial" w:cs="Arial"/>
-                      <w:sz w:val="22"/>
-                    </w:rPr>
-                    <w:t>day_ss</w:t>
-                  </w:r>
-                  <w:proofErr w:type="spellEnd"/>
-                  <w:r>
-                    <w:rPr>
-                      <w:rFonts w:ascii="Arial" w:hAnsi="Arial" w:cs="Arial"/>
-                      <w:sz w:val="22"/>
-                    </w:rPr>
-                    <w:t>}</w:t>
+                    <w:t>{day_ss}</w:t>
                   </w:r>
                   <w:r>
                     <w:rPr>
@@ -2977,7 +2668,6 @@
                     </w:rPr>
                     <w:t>{</w:t>
                   </w:r>
-                  <w:proofErr w:type="spellStart"/>
                   <w:r>
                     <w:rPr>
                       <w:rFonts w:ascii="Arial" w:hAnsi="Arial" w:cs="Arial"/>
@@ -2985,7 +2675,6 @@
                     </w:rPr>
                     <w:t>issued_on</w:t>
                   </w:r>
-                  <w:proofErr w:type="spellEnd"/>
                   <w:r>
                     <w:rPr>
                       <w:rFonts w:ascii="Arial" w:hAnsi="Arial" w:cs="Arial"/>
@@ -3024,7 +2713,6 @@
                     </w:rPr>
                     <w:t>{</w:t>
                   </w:r>
-                  <w:proofErr w:type="spellStart"/>
                   <w:r>
                     <w:rPr>
                       <w:rFonts w:ascii="Arial" w:hAnsi="Arial" w:cs="Arial"/>
@@ -3032,7 +2720,6 @@
                     </w:rPr>
                     <w:t>issued_at</w:t>
                   </w:r>
-                  <w:proofErr w:type="spellEnd"/>
                   <w:r>
                     <w:rPr>
                       <w:rFonts w:ascii="Arial" w:hAnsi="Arial" w:cs="Arial"/>
@@ -3069,23 +2756,7 @@
                       <w:rFonts w:ascii="Arial" w:hAnsi="Arial" w:cs="Arial"/>
                       <w:sz w:val="22"/>
                     </w:rPr>
-                    <w:t>{</w:t>
-                  </w:r>
-                  <w:proofErr w:type="spellStart"/>
-                  <w:r>
-                    <w:rPr>
-                      <w:rFonts w:ascii="Arial" w:hAnsi="Arial" w:cs="Arial"/>
-                      <w:sz w:val="22"/>
-                    </w:rPr>
-                    <w:t>exhibiting_number</w:t>
-                  </w:r>
-                  <w:proofErr w:type="spellEnd"/>
-                  <w:r>
-                    <w:rPr>
-                      <w:rFonts w:ascii="Arial" w:hAnsi="Arial" w:cs="Arial"/>
-                      <w:sz w:val="22"/>
-                    </w:rPr>
-                    <w:t>}</w:t>
+                    <w:t>{exhibiting_number}</w:t>
                   </w:r>
                 </w:p>
               </w:txbxContent>
@@ -3118,7 +2789,6 @@
                     </w:rPr>
                     <w:t>{</w:t>
                   </w:r>
-                  <w:proofErr w:type="spellStart"/>
                   <w:r>
                     <w:rPr>
                       <w:rFonts w:ascii="Arial" w:hAnsi="Arial" w:cs="Arial"/>
@@ -3126,7 +2796,6 @@
                     </w:rPr>
                     <w:t>subscribe_sworn</w:t>
                   </w:r>
-                  <w:proofErr w:type="spellEnd"/>
                   <w:r>
                     <w:rPr>
                       <w:rFonts w:ascii="Arial" w:hAnsi="Arial" w:cs="Arial"/>
@@ -3150,21 +2819,7 @@
         <w:rPr>
           <w:color w:val="000000"/>
         </w:rPr>
-        <w:t>SUBSCRIBED AND SWORN to before me this _________ day of ______________________ in the city/municipality of _____________________________________, petitioner exhibiting his/her {</w:t>
-      </w:r>
-      <w:proofErr w:type="spellStart"/>
-      <w:r>
-        <w:rPr>
-          <w:color w:val="000000"/>
-        </w:rPr>
-        <w:t>exhibiting_his_her</w:t>
-      </w:r>
-      <w:proofErr w:type="spellEnd"/>
-      <w:r>
-        <w:rPr>
-          <w:color w:val="000000"/>
-        </w:rPr>
-        <w:t>} ________________________ issued at _____________________on ______________________.</w:t>
+        <w:t>SUBSCRIBED AND SWORN to before me this _________ day of ______________________ in the city/municipality of _____________________________________, petitioner exhibiting his/her {exhibiting_his_her} ________________________ issued at _____________________on ______________________.</w:t>
       </w:r>
     </w:p>
     <w:p>
@@ -3200,25 +2855,7 @@
                       <w:b/>
                       <w:sz w:val="22"/>
                     </w:rPr>
-                    <w:t>{</w:t>
-                  </w:r>
-                  <w:proofErr w:type="spellStart"/>
-                  <w:r>
-                    <w:rPr>
-                      <w:rFonts w:ascii="Arial" w:hAnsi="Arial" w:cs="Arial"/>
-                      <w:b/>
-                      <w:sz w:val="22"/>
-                    </w:rPr>
-                    <w:t>administering_officer</w:t>
-                  </w:r>
-                  <w:proofErr w:type="spellEnd"/>
-                  <w:r>
-                    <w:rPr>
-                      <w:rFonts w:ascii="Arial" w:hAnsi="Arial" w:cs="Arial"/>
-                      <w:b/>
-                      <w:sz w:val="22"/>
-                    </w:rPr>
-                    <w:t>}</w:t>
+                    <w:t>{administering_officer}</w:t>
                   </w:r>
                 </w:p>
                 <w:p>
@@ -3235,23 +2872,7 @@
                       <w:rFonts w:ascii="Arial" w:hAnsi="Arial" w:cs="Arial"/>
                       <w:sz w:val="22"/>
                     </w:rPr>
-                    <w:t>{</w:t>
-                  </w:r>
-                  <w:proofErr w:type="spellStart"/>
-                  <w:r>
-                    <w:rPr>
-                      <w:rFonts w:ascii="Arial" w:hAnsi="Arial" w:cs="Arial"/>
-                      <w:sz w:val="22"/>
-                    </w:rPr>
-                    <w:t>administering_position</w:t>
-                  </w:r>
-                  <w:proofErr w:type="spellEnd"/>
-                  <w:r>
-                    <w:rPr>
-                      <w:rFonts w:ascii="Arial" w:hAnsi="Arial" w:cs="Arial"/>
-                      <w:sz w:val="22"/>
-                    </w:rPr>
-                    <w:t>}</w:t>
+                    <w:t>{administering_position}</w:t>
                   </w:r>
                 </w:p>
               </w:txbxContent>
@@ -3728,7 +3349,23 @@
                       <w:sz w:val="22"/>
                       <w:szCs w:val="22"/>
                     </w:rPr>
-                    <w:t>{decision}</w:t>
+                    <w:t>{</w:t>
+                  </w:r>
+                  <w:r>
+                    <w:rPr>
+                      <w:rFonts w:ascii="Arial" w:hAnsi="Arial" w:cs="Arial"/>
+                      <w:sz w:val="22"/>
+                      <w:szCs w:val="22"/>
+                    </w:rPr>
+                    <w:t>@</w:t>
+                  </w:r>
+                  <w:r>
+                    <w:rPr>
+                      <w:rFonts w:ascii="Arial" w:hAnsi="Arial" w:cs="Arial"/>
+                      <w:sz w:val="22"/>
+                      <w:szCs w:val="22"/>
+                    </w:rPr>
+                    <w:t>decision}</w:t>
                   </w:r>
                 </w:p>
               </w:txbxContent>
@@ -3799,7 +3436,6 @@
                     </w:rPr>
                     <w:t>{</w:t>
                   </w:r>
-                  <w:proofErr w:type="spellStart"/>
                   <w:r>
                     <w:rPr>
                       <w:rFonts w:ascii="Arial" w:hAnsi="Arial" w:cs="Arial"/>
@@ -3808,7 +3444,6 @@
                     </w:rPr>
                     <w:t>municipal_civil_registrar</w:t>
                   </w:r>
-                  <w:proofErr w:type="spellEnd"/>
                   <w:r>
                     <w:rPr>
                       <w:rFonts w:ascii="Arial" w:hAnsi="Arial" w:cs="Arial"/>
@@ -3850,7 +3485,6 @@
                     </w:rPr>
                     <w:t>{</w:t>
                   </w:r>
-                  <w:proofErr w:type="spellStart"/>
                   <w:r>
                     <w:rPr>
                       <w:rFonts w:ascii="Arial" w:hAnsi="Arial" w:cs="Arial"/>
@@ -3859,7 +3493,6 @@
                     </w:rPr>
                     <w:t>action_date</w:t>
                   </w:r>
-                  <w:proofErr w:type="spellEnd"/>
                   <w:r>
                     <w:rPr>
                       <w:rFonts w:ascii="Arial" w:hAnsi="Arial" w:cs="Arial"/>
@@ -4413,15 +4046,7 @@
                       <w:rFonts w:ascii="Arial" w:hAnsi="Arial" w:cs="Arial"/>
                       <w:sz w:val="22"/>
                     </w:rPr>
-                    <w:t>{</w:t>
-                  </w:r>
-                  <w:proofErr w:type="spellStart"/>
-                  <w:r>
-                    <w:rPr>
-                      <w:rFonts w:ascii="Arial" w:hAnsi="Arial" w:cs="Arial"/>
-                      <w:sz w:val="22"/>
-                    </w:rPr>
-                    <w:t>o</w:t>
+                    <w:t>{o</w:t>
                   </w:r>
                   <w:r>
                     <w:rPr>
@@ -4435,15 +4060,7 @@
                       <w:rFonts w:ascii="Arial" w:hAnsi="Arial" w:cs="Arial"/>
                       <w:sz w:val="22"/>
                     </w:rPr>
-                    <w:t>r_number</w:t>
-                  </w:r>
-                  <w:proofErr w:type="spellEnd"/>
-                  <w:r>
-                    <w:rPr>
-                      <w:rFonts w:ascii="Arial" w:hAnsi="Arial" w:cs="Arial"/>
-                      <w:sz w:val="22"/>
-                    </w:rPr>
-                    <w:t>}</w:t>
+                    <w:t>r_number}</w:t>
                   </w:r>
                 </w:p>
                 <w:p>
@@ -4460,23 +4077,7 @@
                       <w:rFonts w:ascii="Arial" w:hAnsi="Arial" w:cs="Arial"/>
                       <w:sz w:val="22"/>
                     </w:rPr>
-                    <w:t>{</w:t>
-                  </w:r>
-                  <w:proofErr w:type="spellStart"/>
-                  <w:r>
-                    <w:rPr>
-                      <w:rFonts w:ascii="Arial" w:hAnsi="Arial" w:cs="Arial"/>
-                      <w:sz w:val="22"/>
-                    </w:rPr>
-                    <w:t>amount_paid</w:t>
-                  </w:r>
-                  <w:proofErr w:type="spellEnd"/>
-                  <w:r>
-                    <w:rPr>
-                      <w:rFonts w:ascii="Arial" w:hAnsi="Arial" w:cs="Arial"/>
-                      <w:sz w:val="22"/>
-                    </w:rPr>
-                    <w:t>}</w:t>
+                    <w:t>{amount_paid}</w:t>
                   </w:r>
                 </w:p>
                 <w:p>
@@ -4495,7 +4096,6 @@
                     </w:rPr>
                     <w:t>{</w:t>
                   </w:r>
-                  <w:proofErr w:type="spellStart"/>
                   <w:r>
                     <w:rPr>
                       <w:rFonts w:ascii="Arial" w:hAnsi="Arial" w:cs="Arial"/>
@@ -4503,7 +4103,6 @@
                     </w:rPr>
                     <w:t>date_paid</w:t>
                   </w:r>
-                  <w:proofErr w:type="spellEnd"/>
                   <w:r>
                     <w:rPr>
                       <w:rFonts w:ascii="Arial" w:hAnsi="Arial" w:cs="Arial"/>
@@ -4601,7 +4200,7 @@
 </file>
 
 <file path=word/numbering.xml><?xml version="1.0" encoding="utf-8"?>
-<w:numbering xmlns:wpc="http://schemas.microsoft.com/office/word/2010/wordprocessingCanvas" xmlns:cx="http://schemas.microsoft.com/office/drawing/2014/chartex" xmlns:cx1="http://schemas.microsoft.com/office/drawing/2015/9/8/chartex" xmlns:cx2="http://schemas.microsoft.com/office/drawing/2015/10/21/chartex" xmlns:cx3="http://schemas.microsoft.com/office/drawing/2016/5/9/chartex" xmlns:cx4="http://schemas.microsoft.com/office/drawing/2016/5/10/chartex" xmlns:cx5="http://schemas.microsoft.com/office/drawing/2016/5/11/chartex" xmlns:cx6="http://schemas.microsoft.com/office/drawing/2016/5/12/chartex" xmlns:cx7="http://schemas.microsoft.com/office/drawing/2016/5/13/chartex" xmlns:cx8="http://schemas.microsoft.com/office/drawing/2016/5/14/chartex" xmlns:mc="http://schemas.openxmlformats.org/markup-compatibility/2006" xmlns:aink="http://schemas.microsoft.com/office/drawing/2016/ink" xmlns:am3d="http://schemas.microsoft.com/office/drawing/2017/model3d" xmlns:o="urn:schemas-microsoft-com:office:office" xmlns:oel="http://schemas.microsoft.com/office/2019/extlst" xmlns:r="http://schemas.openxmlformats.org/officeDocument/2006/relationships" xmlns:m="http://schemas.openxmlformats.org/officeDocument/2006/math" xmlns:v="urn:schemas-microsoft-com:vml" xmlns:wp14="http://schemas.microsoft.com/office/word/2010/wordprocessingDrawing" xmlns:wp="http://schemas.openxmlformats.org/drawingml/2006/wordprocessingDrawing" xmlns:w10="urn:schemas-microsoft-com:office:word" xmlns:w="http://schemas.openxmlformats.org/wordprocessingml/2006/main" xmlns:w14="http://schemas.microsoft.com/office/word/2010/wordml" xmlns:w15="http://schemas.microsoft.com/office/word/2012/wordml" xmlns:w16cex="http://schemas.microsoft.com/office/word/2018/wordml/cex" xmlns:w16cid="http://schemas.microsoft.com/office/word/2016/wordml/cid" xmlns:w16="http://schemas.microsoft.com/office/word/2018/wordml" xmlns:w16du="http://schemas.microsoft.com/office/word/2023/wordml/word16du" xmlns:w16sdtdh="http://schemas.microsoft.com/office/word/2020/wordml/sdtdatahash" xmlns:w16se="http://schemas.microsoft.com/office/word/2015/wordml/symex" xmlns:wpg="http://schemas.microsoft.com/office/word/2010/wordprocessingGroup" xmlns:wpi="http://schemas.microsoft.com/office/word/2010/wordprocessingInk" xmlns:wne="http://schemas.microsoft.com/office/word/2006/wordml" xmlns:wps="http://schemas.microsoft.com/office/word/2010/wordprocessingShape" mc:Ignorable="w14 w15 w16se w16cid w16 w16cex w16sdtdh w16du wp14">
+<w:numbering xmlns:wpc="http://schemas.microsoft.com/office/word/2010/wordprocessingCanvas" xmlns:cx="http://schemas.microsoft.com/office/drawing/2014/chartex" xmlns:cx1="http://schemas.microsoft.com/office/drawing/2015/9/8/chartex" xmlns:cx2="http://schemas.microsoft.com/office/drawing/2015/10/21/chartex" xmlns:cx3="http://schemas.microsoft.com/office/drawing/2016/5/9/chartex" xmlns:cx4="http://schemas.microsoft.com/office/drawing/2016/5/10/chartex" xmlns:cx5="http://schemas.microsoft.com/office/drawing/2016/5/11/chartex" xmlns:cx6="http://schemas.microsoft.com/office/drawing/2016/5/12/chartex" xmlns:cx7="http://schemas.microsoft.com/office/drawing/2016/5/13/chartex" xmlns:cx8="http://schemas.microsoft.com/office/drawing/2016/5/14/chartex" xmlns:mc="http://schemas.openxmlformats.org/markup-compatibility/2006" xmlns:aink="http://schemas.microsoft.com/office/drawing/2016/ink" xmlns:am3d="http://schemas.microsoft.com/office/drawing/2017/model3d" xmlns:o="urn:schemas-microsoft-com:office:office" xmlns:r="http://schemas.openxmlformats.org/officeDocument/2006/relationships" xmlns:m="http://schemas.openxmlformats.org/officeDocument/2006/math" xmlns:v="urn:schemas-microsoft-com:vml" xmlns:wp14="http://schemas.microsoft.com/office/word/2010/wordprocessingDrawing" xmlns:wp="http://schemas.openxmlformats.org/drawingml/2006/wordprocessingDrawing" xmlns:w10="urn:schemas-microsoft-com:office:word" xmlns:w="http://schemas.openxmlformats.org/wordprocessingml/2006/main" xmlns:w14="http://schemas.microsoft.com/office/word/2010/wordml" xmlns:w15="http://schemas.microsoft.com/office/word/2012/wordml" xmlns:w16cex="http://schemas.microsoft.com/office/word/2018/wordml/cex" xmlns:w16cid="http://schemas.microsoft.com/office/word/2016/wordml/cid" xmlns:w16="http://schemas.microsoft.com/office/word/2018/wordml" xmlns:w16sdtdh="http://schemas.microsoft.com/office/word/2020/wordml/sdtdatahash" xmlns:w16se="http://schemas.microsoft.com/office/word/2015/wordml/symex" xmlns:wpg="http://schemas.microsoft.com/office/word/2010/wordprocessingGroup" xmlns:wpi="http://schemas.microsoft.com/office/word/2010/wordprocessingInk" xmlns:wne="http://schemas.microsoft.com/office/word/2006/wordml" xmlns:wps="http://schemas.microsoft.com/office/word/2010/wordprocessingShape" mc:Ignorable="w14 w15 w16se w16cid w16 w16cex w16sdtdh wp14">
   <w:abstractNum w:abstractNumId="0" w15:restartNumberingAfterBreak="0">
     <w:nsid w:val="59E90B07"/>
     <w:multiLevelType w:val="hybridMultilevel"/>
@@ -4807,17 +4406,17 @@
       </w:pPr>
     </w:lvl>
   </w:abstractNum>
-  <w:num w:numId="1" w16cid:durableId="1554461331">
+  <w:num w:numId="1">
     <w:abstractNumId w:val="1"/>
   </w:num>
-  <w:num w:numId="2" w16cid:durableId="1922715149">
+  <w:num w:numId="2">
     <w:abstractNumId w:val="0"/>
   </w:num>
 </w:numbering>
 </file>
 
 <file path=word/styles.xml><?xml version="1.0" encoding="utf-8"?>
-<w:styles xmlns:mc="http://schemas.openxmlformats.org/markup-compatibility/2006" xmlns:r="http://schemas.openxmlformats.org/officeDocument/2006/relationships" xmlns:w="http://schemas.openxmlformats.org/wordprocessingml/2006/main" xmlns:w14="http://schemas.microsoft.com/office/word/2010/wordml" xmlns:w15="http://schemas.microsoft.com/office/word/2012/wordml" xmlns:w16cex="http://schemas.microsoft.com/office/word/2018/wordml/cex" xmlns:w16cid="http://schemas.microsoft.com/office/word/2016/wordml/cid" xmlns:w16="http://schemas.microsoft.com/office/word/2018/wordml" xmlns:w16du="http://schemas.microsoft.com/office/word/2023/wordml/word16du" xmlns:w16sdtdh="http://schemas.microsoft.com/office/word/2020/wordml/sdtdatahash" xmlns:w16se="http://schemas.microsoft.com/office/word/2015/wordml/symex" mc:Ignorable="w14 w15 w16se w16cid w16 w16cex w16sdtdh w16du">
+<w:styles xmlns:mc="http://schemas.openxmlformats.org/markup-compatibility/2006" xmlns:r="http://schemas.openxmlformats.org/officeDocument/2006/relationships" xmlns:w="http://schemas.openxmlformats.org/wordprocessingml/2006/main" xmlns:w14="http://schemas.microsoft.com/office/word/2010/wordml" xmlns:w15="http://schemas.microsoft.com/office/word/2012/wordml" xmlns:w16cex="http://schemas.microsoft.com/office/word/2018/wordml/cex" xmlns:w16cid="http://schemas.microsoft.com/office/word/2016/wordml/cid" xmlns:w16="http://schemas.microsoft.com/office/word/2018/wordml" xmlns:w16sdtdh="http://schemas.microsoft.com/office/word/2020/wordml/sdtdatahash" xmlns:w16se="http://schemas.microsoft.com/office/word/2015/wordml/symex" mc:Ignorable="w14 w15 w16se w16cid w16 w16cex w16sdtdh">
   <w:docDefaults>
     <w:rPrDefault>
       <w:rPr>

</xml_diff>